<commit_message>
Update The coming wave-chapter 4.docx
</commit_message>
<xml_diff>
--- a/The Coming Wave - Mustafa Suleyman/The coming wave-chapter 4.docx
+++ b/The Coming Wave - Mustafa Suleyman/The coming wave-chapter 4.docx
@@ -64,7 +64,15 @@
         <w:jc w:val="both"/>
       </w:pPr>
       <w:r>
-        <w:t>Eventually, the technologies matured and gave us everything from smartphones to genetically modified rice. But there were limits to what we could do.</w:t>
+        <w:t xml:space="preserve">Eventually, the technologies matured and gave us everything from </w:t>
+      </w:r>
+      <w:proofErr w:type="spellStart"/>
+      <w:r>
+        <w:t>smartphones</w:t>
+      </w:r>
+      <w:proofErr w:type="spellEnd"/>
+      <w:r>
+        <w:t xml:space="preserve"> to genetically modified rice. But there were limits to what we could do.</w:t>
       </w:r>
     </w:p>
     <w:p>
@@ -247,7 +255,15 @@
         <w:jc w:val="both"/>
       </w:pPr>
       <w:r>
-        <w:t>The challenge lies in designing an algorithm that “knows where to look” for signale in a given sentence.</w:t>
+        <w:t xml:space="preserve">The challenge lies in designing an algorithm that “knows where to look” for </w:t>
+      </w:r>
+      <w:proofErr w:type="spellStart"/>
+      <w:r>
+        <w:t>signale</w:t>
+      </w:r>
+      <w:proofErr w:type="spellEnd"/>
+      <w:r>
+        <w:t xml:space="preserve"> in a given sentence.</w:t>
       </w:r>
     </w:p>
     <w:p>
@@ -302,6 +318,48 @@
         </w:numPr>
         <w:jc w:val="both"/>
       </w:pPr>
+      <w:r>
+        <w:t>It’s worth noting that humans do this with words of course, but the model doesn’t use our vocabulary.</w:t>
+      </w:r>
+    </w:p>
+    <w:p>
+      <w:pPr>
+        <w:pStyle w:val="ListParagraph"/>
+        <w:numPr>
+          <w:ilvl w:val="0"/>
+          <w:numId w:val="2"/>
+        </w:numPr>
+        <w:jc w:val="both"/>
+      </w:pPr>
+      <w:r>
+        <w:t>Instead, it creates a new vocabulary of common tokens that helps it spot patterns across billions of billions of documents</w:t>
+      </w:r>
+    </w:p>
+    <w:p>
+      <w:pPr>
+        <w:pStyle w:val="ListParagraph"/>
+        <w:numPr>
+          <w:ilvl w:val="0"/>
+          <w:numId w:val="2"/>
+        </w:numPr>
+        <w:jc w:val="both"/>
+      </w:pPr>
+      <w:r>
+        <w:t>In the attention map, every token bears some relationship to every token before it, and for a given input sentence the strength of this relationship describes something about the importance of that token in the sentence.</w:t>
+      </w:r>
+    </w:p>
+    <w:p>
+      <w:pPr>
+        <w:pStyle w:val="ListParagraph"/>
+        <w:numPr>
+          <w:ilvl w:val="0"/>
+          <w:numId w:val="2"/>
+        </w:numPr>
+        <w:jc w:val="both"/>
+      </w:pPr>
+      <w:r>
+        <w:t>In effect, the LLM learns which words to pay attention to.</w:t>
+      </w:r>
     </w:p>
     <w:sectPr>
       <w:pgSz w:w="12240" w:h="15840"/>
@@ -709,6 +767,7 @@
   <w:style w:type="paragraph" w:default="1" w:styleId="Normal">
     <w:name w:val="Normal"/>
     <w:qFormat/>
+    <w:rsid w:val="008C009B"/>
   </w:style>
   <w:style w:type="paragraph" w:styleId="Heading1">
     <w:name w:val="heading 1"/>

</xml_diff>